<commit_message>
creazione intervista + inizio documentazione
</commit_message>
<xml_diff>
--- a/documentazione.docx
+++ b/documentazione.docx
@@ -65,7 +65,7 @@
                           </pic:cNvPicPr>
                         </pic:nvPicPr>
                         <pic:blipFill>
-                          <a:blip r:embed="rId7"/>
+                          <a:blip r:embed="rId8"/>
                           <a:srcRect t="9766"/>
                           <a:stretch>
                             <a:fillRect/>
@@ -134,7 +134,7 @@
                           </pic:cNvPicPr>
                         </pic:nvPicPr>
                         <pic:blipFill>
-                          <a:blip r:embed="rId8"/>
+                          <a:blip r:embed="rId9"/>
                           <a:stretch>
                             <a:fillRect/>
                           </a:stretch>
@@ -660,6 +660,9 @@
         <w:gridCol w:w="9140"/>
       </w:tblGrid>
       <w:tr>
+        <w:trPr>
+          <w:trHeight w:val="3676"/>
+        </w:trPr>
         <w:tc>
           <w:tcPr>
             <w:tcW w:w="421" w:type="dxa"/>
@@ -672,31 +675,587 @@
               <w:tr2bl w:val="nil"/>
             </w:tcBorders>
           </w:tcPr>
-          <w:p/>
-          <w:p/>
-          <w:p/>
-          <w:p>
-            <w:r>
+          <w:p>
+            <w:pPr>
+              <w:rPr>
+                <w:sz w:val="20"/>
+                <w:szCs w:val="16"/>
+              </w:rPr>
+            </w:pPr>
+          </w:p>
+          <w:p>
+            <w:pPr>
+              <w:rPr>
+                <w:sz w:val="20"/>
+                <w:szCs w:val="16"/>
+              </w:rPr>
+            </w:pPr>
+          </w:p>
+          <w:p>
+            <w:pPr>
+              <w:spacing w:line="480" w:lineRule="auto"/>
+              <w:rPr>
+                <w:sz w:val="20"/>
+                <w:szCs w:val="16"/>
+              </w:rPr>
+            </w:pPr>
+            <w:r>
+              <w:rPr>
+                <w:sz w:val="20"/>
+                <w:szCs w:val="16"/>
+              </w:rPr>
               <w:t>1</w:t>
             </w:r>
           </w:p>
           <w:p>
-            <w:r>
+            <w:pPr>
+              <w:spacing w:line="480" w:lineRule="auto"/>
+              <w:rPr>
+                <w:sz w:val="20"/>
+                <w:szCs w:val="16"/>
+              </w:rPr>
+            </w:pPr>
+            <w:r>
+              <w:rPr>
+                <w:sz w:val="20"/>
+                <w:szCs w:val="16"/>
+              </w:rPr>
               <w:t>2</w:t>
             </w:r>
           </w:p>
           <w:p>
-            <w:r>
+            <w:pPr>
+              <w:spacing w:line="480" w:lineRule="auto"/>
+              <w:rPr>
+                <w:sz w:val="20"/>
+                <w:szCs w:val="16"/>
+              </w:rPr>
+            </w:pPr>
+            <w:r>
+              <w:rPr>
+                <w:sz w:val="20"/>
+                <w:szCs w:val="16"/>
+              </w:rPr>
               <w:t>3</w:t>
             </w:r>
           </w:p>
           <w:p>
-            <w:r>
+            <w:pPr>
+              <w:spacing w:line="480" w:lineRule="auto"/>
+              <w:rPr>
+                <w:sz w:val="20"/>
+                <w:szCs w:val="16"/>
+              </w:rPr>
+            </w:pPr>
+            <w:r>
+              <w:rPr>
+                <w:sz w:val="20"/>
+                <w:szCs w:val="16"/>
+              </w:rPr>
               <w:t>4</w:t>
             </w:r>
           </w:p>
           <w:p>
-            <w:r>
+            <w:pPr>
+              <w:spacing w:line="480" w:lineRule="auto"/>
+              <w:rPr>
+                <w:sz w:val="20"/>
+                <w:szCs w:val="16"/>
+              </w:rPr>
+            </w:pPr>
+            <w:r>
+              <w:rPr>
+                <w:sz w:val="20"/>
+                <w:szCs w:val="16"/>
+              </w:rPr>
+              <w:t>5</w:t>
+            </w:r>
+          </w:p>
+          <w:p>
+            <w:pPr>
+              <w:spacing w:line="480" w:lineRule="auto"/>
+              <w:rPr>
+                <w:sz w:val="20"/>
+                <w:szCs w:val="16"/>
+              </w:rPr>
+            </w:pPr>
+            <w:r>
+              <w:rPr>
+                <w:sz w:val="20"/>
+                <w:szCs w:val="16"/>
+              </w:rPr>
+              <w:t>6</w:t>
+            </w:r>
+          </w:p>
+          <w:p>
+            <w:pPr>
+              <w:spacing w:line="480" w:lineRule="auto"/>
+              <w:rPr>
+                <w:sz w:val="20"/>
+                <w:szCs w:val="16"/>
+              </w:rPr>
+            </w:pPr>
+            <w:r>
+              <w:rPr>
+                <w:sz w:val="20"/>
+                <w:szCs w:val="16"/>
+              </w:rPr>
+              <w:t>7</w:t>
+            </w:r>
+          </w:p>
+          <w:p>
+            <w:pPr>
+              <w:spacing w:line="480" w:lineRule="auto"/>
+              <w:rPr>
+                <w:sz w:val="20"/>
+                <w:szCs w:val="16"/>
+              </w:rPr>
+            </w:pPr>
+            <w:r>
+              <w:rPr>
+                <w:sz w:val="20"/>
+                <w:szCs w:val="16"/>
+              </w:rPr>
+              <w:t>8</w:t>
+            </w:r>
+          </w:p>
+          <w:p>
+            <w:pPr>
+              <w:spacing w:line="480" w:lineRule="auto"/>
+              <w:rPr>
+                <w:sz w:val="20"/>
+                <w:szCs w:val="16"/>
+              </w:rPr>
+            </w:pPr>
+            <w:r>
+              <w:rPr>
+                <w:sz w:val="20"/>
+                <w:szCs w:val="16"/>
+              </w:rPr>
+              <w:t>9</w:t>
+            </w:r>
+          </w:p>
+          <w:p>
+            <w:pPr>
+              <w:spacing w:line="480" w:lineRule="auto"/>
+              <w:rPr>
+                <w:sz w:val="20"/>
+                <w:szCs w:val="16"/>
+              </w:rPr>
+            </w:pPr>
+            <w:r>
+              <w:rPr>
+                <w:sz w:val="20"/>
+                <w:szCs w:val="16"/>
+              </w:rPr>
+              <w:t>10</w:t>
+            </w:r>
+          </w:p>
+          <w:p>
+            <w:pPr>
+              <w:spacing w:line="480" w:lineRule="auto"/>
+              <w:rPr>
+                <w:sz w:val="20"/>
+                <w:szCs w:val="16"/>
+              </w:rPr>
+            </w:pPr>
+            <w:r>
+              <w:rPr>
+                <w:sz w:val="20"/>
+                <w:szCs w:val="16"/>
+              </w:rPr>
+              <w:t>11</w:t>
+            </w:r>
+          </w:p>
+          <w:p>
+            <w:pPr>
+              <w:spacing w:line="480" w:lineRule="auto"/>
+              <w:rPr>
+                <w:sz w:val="20"/>
+                <w:szCs w:val="16"/>
+              </w:rPr>
+            </w:pPr>
+            <w:r>
+              <w:rPr>
+                <w:sz w:val="20"/>
+                <w:szCs w:val="16"/>
+              </w:rPr>
+              <w:t>12</w:t>
+            </w:r>
+          </w:p>
+          <w:p>
+            <w:pPr>
+              <w:spacing w:line="480" w:lineRule="auto"/>
+              <w:rPr>
+                <w:sz w:val="20"/>
+                <w:szCs w:val="16"/>
+              </w:rPr>
+            </w:pPr>
+            <w:r>
+              <w:rPr>
+                <w:sz w:val="20"/>
+                <w:szCs w:val="16"/>
+              </w:rPr>
+              <w:t>13</w:t>
+            </w:r>
+          </w:p>
+          <w:p>
+            <w:pPr>
+              <w:spacing w:line="480" w:lineRule="auto"/>
+              <w:rPr>
+                <w:sz w:val="20"/>
+                <w:szCs w:val="16"/>
+              </w:rPr>
+            </w:pPr>
+            <w:r>
+              <w:rPr>
+                <w:sz w:val="20"/>
+                <w:szCs w:val="16"/>
+              </w:rPr>
+              <w:t>14</w:t>
+            </w:r>
+          </w:p>
+          <w:p>
+            <w:pPr>
+              <w:spacing w:line="480" w:lineRule="auto"/>
+              <w:rPr>
+                <w:sz w:val="20"/>
+                <w:szCs w:val="16"/>
+              </w:rPr>
+            </w:pPr>
+            <w:r>
+              <w:rPr>
+                <w:sz w:val="20"/>
+                <w:szCs w:val="16"/>
+              </w:rPr>
+              <w:t>15</w:t>
+            </w:r>
+          </w:p>
+          <w:p>
+            <w:pPr>
+              <w:spacing w:line="480" w:lineRule="auto"/>
+              <w:rPr>
+                <w:sz w:val="20"/>
+                <w:szCs w:val="16"/>
+              </w:rPr>
+            </w:pPr>
+            <w:r>
+              <w:rPr>
+                <w:sz w:val="20"/>
+                <w:szCs w:val="16"/>
+              </w:rPr>
+              <w:t>16</w:t>
+            </w:r>
+          </w:p>
+          <w:p>
+            <w:pPr>
+              <w:spacing w:line="480" w:lineRule="auto"/>
+              <w:rPr>
+                <w:sz w:val="20"/>
+                <w:szCs w:val="16"/>
+              </w:rPr>
+            </w:pPr>
+            <w:r>
+              <w:rPr>
+                <w:sz w:val="20"/>
+                <w:szCs w:val="16"/>
+              </w:rPr>
+              <w:t>17</w:t>
+            </w:r>
+          </w:p>
+          <w:p>
+            <w:pPr>
+              <w:spacing w:line="480" w:lineRule="auto"/>
+              <w:rPr>
+                <w:sz w:val="20"/>
+                <w:szCs w:val="16"/>
+              </w:rPr>
+            </w:pPr>
+            <w:r>
+              <w:rPr>
+                <w:sz w:val="20"/>
+                <w:szCs w:val="16"/>
+              </w:rPr>
+              <w:t>18</w:t>
+            </w:r>
+          </w:p>
+          <w:p>
+            <w:pPr>
+              <w:spacing w:line="480" w:lineRule="auto"/>
+              <w:rPr>
+                <w:sz w:val="20"/>
+                <w:szCs w:val="16"/>
+              </w:rPr>
+            </w:pPr>
+            <w:r>
+              <w:rPr>
+                <w:sz w:val="20"/>
+                <w:szCs w:val="16"/>
+              </w:rPr>
+              <w:t>19</w:t>
+            </w:r>
+          </w:p>
+          <w:p>
+            <w:pPr>
+              <w:spacing w:line="480" w:lineRule="auto"/>
+              <w:rPr>
+                <w:sz w:val="20"/>
+                <w:szCs w:val="16"/>
+              </w:rPr>
+            </w:pPr>
+            <w:r>
+              <w:rPr>
+                <w:sz w:val="20"/>
+                <w:szCs w:val="16"/>
+              </w:rPr>
+              <w:t>20</w:t>
+            </w:r>
+          </w:p>
+          <w:p>
+            <w:pPr>
+              <w:spacing w:line="480" w:lineRule="auto"/>
+              <w:rPr>
+                <w:sz w:val="20"/>
+                <w:szCs w:val="16"/>
+              </w:rPr>
+            </w:pPr>
+            <w:r>
+              <w:rPr>
+                <w:sz w:val="20"/>
+                <w:szCs w:val="16"/>
+              </w:rPr>
+              <w:t>21</w:t>
+            </w:r>
+          </w:p>
+          <w:p>
+            <w:pPr>
+              <w:spacing w:line="480" w:lineRule="auto"/>
+              <w:rPr>
+                <w:sz w:val="20"/>
+                <w:szCs w:val="16"/>
+              </w:rPr>
+            </w:pPr>
+            <w:r>
+              <w:rPr>
+                <w:sz w:val="20"/>
+                <w:szCs w:val="16"/>
+              </w:rPr>
+              <w:t>22</w:t>
+            </w:r>
+          </w:p>
+          <w:p>
+            <w:pPr>
+              <w:spacing w:line="480" w:lineRule="auto"/>
+              <w:rPr>
+                <w:sz w:val="20"/>
+                <w:szCs w:val="16"/>
+              </w:rPr>
+            </w:pPr>
+            <w:r>
+              <w:rPr>
+                <w:sz w:val="20"/>
+                <w:szCs w:val="16"/>
+              </w:rPr>
+              <w:t>23</w:t>
+            </w:r>
+          </w:p>
+          <w:p>
+            <w:pPr>
+              <w:spacing w:line="480" w:lineRule="auto"/>
+              <w:rPr>
+                <w:sz w:val="20"/>
+                <w:szCs w:val="16"/>
+              </w:rPr>
+            </w:pPr>
+            <w:r>
+              <w:rPr>
+                <w:sz w:val="20"/>
+                <w:szCs w:val="16"/>
+              </w:rPr>
+              <w:t>24</w:t>
+            </w:r>
+          </w:p>
+          <w:p>
+            <w:pPr>
+              <w:spacing w:line="480" w:lineRule="auto"/>
+              <w:rPr>
+                <w:sz w:val="20"/>
+                <w:szCs w:val="16"/>
+              </w:rPr>
+            </w:pPr>
+            <w:r>
+              <w:rPr>
+                <w:sz w:val="20"/>
+                <w:szCs w:val="16"/>
+              </w:rPr>
+              <w:t>25</w:t>
+            </w:r>
+          </w:p>
+          <w:p>
+            <w:pPr>
+              <w:spacing w:line="480" w:lineRule="auto"/>
+              <w:rPr>
+                <w:sz w:val="20"/>
+                <w:szCs w:val="16"/>
+              </w:rPr>
+            </w:pPr>
+            <w:r>
+              <w:rPr>
+                <w:sz w:val="20"/>
+                <w:szCs w:val="16"/>
+              </w:rPr>
+              <w:t>26</w:t>
+            </w:r>
+          </w:p>
+          <w:p>
+            <w:pPr>
+              <w:spacing w:line="480" w:lineRule="auto"/>
+              <w:rPr>
+                <w:sz w:val="20"/>
+                <w:szCs w:val="16"/>
+              </w:rPr>
+            </w:pPr>
+            <w:r>
+              <w:rPr>
+                <w:sz w:val="20"/>
+                <w:szCs w:val="16"/>
+              </w:rPr>
+              <w:t>27</w:t>
+            </w:r>
+          </w:p>
+          <w:p>
+            <w:pPr>
+              <w:spacing w:line="480" w:lineRule="auto"/>
+              <w:rPr>
+                <w:sz w:val="20"/>
+                <w:szCs w:val="16"/>
+              </w:rPr>
+            </w:pPr>
+            <w:r>
+              <w:rPr>
+                <w:sz w:val="20"/>
+                <w:szCs w:val="16"/>
+              </w:rPr>
+              <w:lastRenderedPageBreak/>
+              <w:t>28</w:t>
+            </w:r>
+          </w:p>
+          <w:p>
+            <w:pPr>
+              <w:spacing w:line="480" w:lineRule="auto"/>
+              <w:rPr>
+                <w:sz w:val="20"/>
+                <w:szCs w:val="16"/>
+              </w:rPr>
+            </w:pPr>
+            <w:r>
+              <w:rPr>
+                <w:sz w:val="20"/>
+                <w:szCs w:val="16"/>
+              </w:rPr>
+              <w:t>29</w:t>
+            </w:r>
+          </w:p>
+          <w:p>
+            <w:pPr>
+              <w:spacing w:line="480" w:lineRule="auto"/>
+              <w:rPr>
+                <w:sz w:val="20"/>
+                <w:szCs w:val="16"/>
+              </w:rPr>
+            </w:pPr>
+            <w:r>
+              <w:rPr>
+                <w:sz w:val="20"/>
+                <w:szCs w:val="16"/>
+              </w:rPr>
+              <w:t>30</w:t>
+            </w:r>
+          </w:p>
+          <w:p>
+            <w:pPr>
+              <w:spacing w:line="480" w:lineRule="auto"/>
+              <w:rPr>
+                <w:sz w:val="20"/>
+                <w:szCs w:val="16"/>
+              </w:rPr>
+            </w:pPr>
+            <w:r>
+              <w:rPr>
+                <w:sz w:val="20"/>
+                <w:szCs w:val="16"/>
+              </w:rPr>
+              <w:t>31</w:t>
+            </w:r>
+          </w:p>
+          <w:p>
+            <w:pPr>
+              <w:spacing w:line="480" w:lineRule="auto"/>
+              <w:rPr>
+                <w:sz w:val="20"/>
+                <w:szCs w:val="16"/>
+              </w:rPr>
+            </w:pPr>
+            <w:r>
+              <w:rPr>
+                <w:sz w:val="20"/>
+                <w:szCs w:val="16"/>
+              </w:rPr>
+              <w:t>32</w:t>
+            </w:r>
+          </w:p>
+          <w:p>
+            <w:pPr>
+              <w:spacing w:line="480" w:lineRule="auto"/>
+              <w:rPr>
+                <w:sz w:val="20"/>
+                <w:szCs w:val="16"/>
+              </w:rPr>
+            </w:pPr>
+            <w:r>
+              <w:rPr>
+                <w:sz w:val="20"/>
+                <w:szCs w:val="16"/>
+              </w:rPr>
+              <w:t>33</w:t>
+            </w:r>
+          </w:p>
+          <w:p>
+            <w:pPr>
+              <w:spacing w:line="480" w:lineRule="auto"/>
+              <w:rPr>
+                <w:sz w:val="20"/>
+                <w:szCs w:val="16"/>
+              </w:rPr>
+            </w:pPr>
+            <w:r>
+              <w:rPr>
+                <w:sz w:val="20"/>
+                <w:szCs w:val="16"/>
+              </w:rPr>
+              <w:t>34</w:t>
+            </w:r>
+          </w:p>
+          <w:p>
+            <w:pPr>
+              <w:spacing w:line="480" w:lineRule="auto"/>
+              <w:rPr>
+                <w:sz w:val="20"/>
+                <w:szCs w:val="16"/>
+              </w:rPr>
+            </w:pPr>
+            <w:r>
+              <w:rPr>
+                <w:sz w:val="20"/>
+                <w:szCs w:val="16"/>
+              </w:rPr>
+              <w:t>3</w:t>
+            </w:r>
+            <w:r>
+              <w:rPr>
+                <w:sz w:val="20"/>
+                <w:szCs w:val="16"/>
+              </w:rPr>
               <w:t>5</w:t>
             </w:r>
           </w:p>
@@ -723,6 +1282,7 @@
               <w:rPr>
                 <w:lang w:val="it-IT"/>
               </w:rPr>
+              <w:lastRenderedPageBreak/>
               <w:t>Sistema di aste online</w:t>
             </w:r>
           </w:p>
@@ -752,22 +1312,23 @@
                 <w:lang w:val="it-IT"/>
               </w:rPr>
             </w:pPr>
-          </w:p>
-          <w:p>
-            <w:pPr>
+            <w:r>
               <w:rPr>
                 <w:lang w:val="it-IT"/>
               </w:rPr>
-            </w:pPr>
-            <w:r>
-              <w:rPr>
+              <w:t xml:space="preserve">Gli amministratori gestiscono l’inserimento degli oggetti. Ogni oggetto è caratterizzato da un codice alfanumerico univoco, da una descrizione, da uno stato (ad esempio “come nuovo”, “in buone condizioni”, “non funzionante”, ecc.), da un prezzo di base d’asta, e da una descrizione delle dimensioni. Quando viene inserito un nuovo oggetto nel sistema, gli amministratori possono decidere la durata dell’asta, da un minimo di un giorno ad un massimo di sette giorni. Inoltre, a ciascuna asta viene associata una categoria. Le categorie appartengono ad </w:t>
+            </w:r>
+            <w:r>
+              <w:rPr>
+                <w:highlight w:val="yellow"/>
                 <w:lang w:val="it-IT"/>
               </w:rPr>
-              <w:t xml:space="preserve">Gli amministratori gestiscono l’inserimento degli oggetti. Ogni oggetto è caratterizzato da un codice alfanumerico univoco, da una descrizione, da uno stato (ad esempio “come nuovo”, “in buone condizioni”, “non funzionante”, ecc.), da un prezzo di base d’asta, e da una descrizione delle dimensioni. Quando viene inserito un nuovo oggetto nel sistema, gli amministratori possono decidere la durata dell’asta, da un minimo di un giorno ad un massimo di sette giorni. Inoltre, a ciascuna asta viene associata una categoria. Le categorie appartengono ad un </w:t>
+              <w:t xml:space="preserve">un </w:t>
             </w:r>
             <w:proofErr w:type="spellStart"/>
             <w:r>
               <w:rPr>
+                <w:highlight w:val="yellow"/>
                 <w:lang w:val="it-IT"/>
               </w:rPr>
               <w:t>titolario</w:t>
@@ -775,17 +1336,17 @@
             <w:proofErr w:type="spellEnd"/>
             <w:r>
               <w:rPr>
+                <w:highlight w:val="yellow"/>
                 <w:lang w:val="it-IT"/>
               </w:rPr>
-              <w:t xml:space="preserve"> gerarchico, organizzato su un massimo di tre livelli. La gestione delle categorie degli oggetti afferisce sempre agli amministratori del sistema.</w:t>
-            </w:r>
-          </w:p>
-          <w:p>
-            <w:pPr>
+              <w:t xml:space="preserve"> gerarchico</w:t>
+            </w:r>
+            <w:r>
               <w:rPr>
                 <w:lang w:val="it-IT"/>
               </w:rPr>
-            </w:pPr>
+              <w:t>, organizzato su un massimo di tre livelli. La gestione delle categorie degli oggetti afferisce sempre agli amministratori del sistema.</w:t>
+            </w:r>
           </w:p>
           <w:p>
             <w:pPr>
@@ -806,45 +1367,44 @@
                 <w:lang w:val="it-IT"/>
               </w:rPr>
             </w:pPr>
-          </w:p>
-          <w:p>
-            <w:pPr>
+            <w:r>
               <w:rPr>
                 <w:lang w:val="it-IT"/>
               </w:rPr>
-            </w:pPr>
+              <w:t xml:space="preserve">Dato un oggetto in asta, gli utenti possono fare un’offerta, maggiore del valore attuale di offerta. La granularità di incremento delle offerte è di multipli di 50 centesimi di euro. Inoltre, un utente che ha attualmente piazzato l’offerta massima, può sfruttare la funzionalità di “controfferta automatica”. Tale funzionalità permette all’utente di indicare un importo massimo con cui si intende rilanciare l’offerta, qualora un altro utente faccia un’offerta maggiore. La gestione delle offerte pertanto funziona nel modo seguente. L’utente A indica un importo I con cui vuole rilanciare l’offerta nei confronti dell’utente B che è attualmente il migliore offerente. L’utente B ha anche indicato un importo di controfferta C. Se C &gt; I, il sistema indicherà come miglior offerente l’utente A, con importo temporaneo I, ma </w:t>
+            </w:r>
             <w:r>
               <w:rPr>
                 <w:lang w:val="it-IT"/>
               </w:rPr>
-              <w:t xml:space="preserve">Dato un oggetto in asta, gli utenti possono fare un’offerta, maggiore del valore attuale di offerta. La granularità di incremento delle offerte è di multipli di 50 centesimi di euro. Inoltre, un utente che ha attualmente piazzato l’offerta massima, può sfruttare la funzionalità di “controfferta automatica”. Tale funzionalità permette all’utente di indicare un importo massimo con cui si intende rilanciare l’offerta, qualora un altro utente faccia un’offerta maggiore. La gestione delle offerte pertanto funziona nel modo seguente. L’utente A indica </w:t>
-            </w:r>
-            <w:r>
+              <w:lastRenderedPageBreak/>
+              <w:t>immediatamente dopo indicherà nuovamente l’utente B come migliore offerente, con un importo di I + 0,50€.</w:t>
+            </w:r>
+          </w:p>
+          <w:p>
+            <w:pPr>
               <w:rPr>
                 <w:lang w:val="it-IT"/>
               </w:rPr>
-              <w:lastRenderedPageBreak/>
-              <w:t>un importo I con cui vuole rilanciare l’offerta nei confronti dell’utente B che è attualmente il migliore offerente. L’utente B ha anche indicato un importo di controfferta C. Se C &gt; I, il sistema indicherà come miglior offerente l’utente A, con importo temporaneo I, ma immediatamente dopo indicherà nuovamente l’utente B come migliore offerente, con un importo di I + 0,50€.</w:t>
-            </w:r>
-          </w:p>
-          <w:p>
-            <w:pPr>
+            </w:pPr>
+            <w:r>
               <w:rPr>
                 <w:lang w:val="it-IT"/>
               </w:rPr>
-            </w:pPr>
-          </w:p>
-          <w:p>
-            <w:pPr>
-              <w:rPr>
+              <w:t xml:space="preserve">Il sistema tiene traccia, per ogni oggetto, di tutte le offerte che sono state fatte e dell’instante temporale in cui queste sono state inserite nel sistema. Ciò significa che tutte le </w:t>
+            </w:r>
+            <w:r>
+              <w:rPr>
+                <w:highlight w:val="red"/>
                 <w:lang w:val="it-IT"/>
               </w:rPr>
-            </w:pPr>
+              <w:t>transazioni</w:t>
+            </w:r>
             <w:r>
               <w:rPr>
                 <w:lang w:val="it-IT"/>
               </w:rPr>
-              <w:t>Il sistema tiene traccia, per ogni oggetto, di tutte le offerte che sono state fatte e dell’instante temporale in cui queste sono state inserite nel sistema. Ciò significa che tutte le transazioni automatiche generate dal sistema di controfferta automatica devono essere registrate nel sistema.</w:t>
+              <w:t xml:space="preserve"> automatiche generate dal sistema di controfferta automatica devono essere registrate nel sistema.</w:t>
             </w:r>
           </w:p>
           <w:p>
@@ -853,33 +1413,12 @@
                 <w:lang w:val="it-IT"/>
               </w:rPr>
             </w:pPr>
-          </w:p>
-          <w:p>
-            <w:pPr>
+            <w:r>
               <w:rPr>
                 <w:lang w:val="it-IT"/>
               </w:rPr>
-            </w:pPr>
-            <w:r>
-              <w:rPr>
-                <w:lang w:val="it-IT"/>
-              </w:rPr>
               <w:t>Gli utenti, in ogni momento, possono visualizzare l’elenco degli oggetti aggiudicati e l’elenco degli oggetti per i quali è presente un’asta in corso cui hanno fatto almeno un’offerta.</w:t>
             </w:r>
-          </w:p>
-          <w:p>
-            <w:pPr>
-              <w:rPr>
-                <w:lang w:val="it-IT"/>
-              </w:rPr>
-            </w:pPr>
-          </w:p>
-          <w:p>
-            <w:pPr>
-              <w:rPr>
-                <w:lang w:val="it-IT"/>
-              </w:rPr>
-            </w:pPr>
           </w:p>
         </w:tc>
       </w:tr>
@@ -934,6 +1473,7 @@
       <w:pPr>
         <w:pStyle w:val="Titolo2"/>
         <w:rPr>
+          <w:u w:val="single"/>
           <w:lang w:val="it-IT"/>
         </w:rPr>
       </w:pPr>
@@ -988,7 +1528,7 @@
     </w:p>
     <w:tbl>
       <w:tblPr>
-        <w:tblW w:w="9962" w:type="dxa"/>
+        <w:tblW w:w="10086" w:type="dxa"/>
         <w:tblBorders>
           <w:top w:val="single" w:sz="4" w:space="0" w:color="auto"/>
           <w:left w:val="single" w:sz="4" w:space="0" w:color="auto"/>
@@ -1001,15 +1541,18 @@
         <w:tblLook w:val="04A0" w:firstRow="1" w:lastRow="0" w:firstColumn="1" w:lastColumn="0" w:noHBand="0" w:noVBand="1"/>
       </w:tblPr>
       <w:tblGrid>
-        <w:gridCol w:w="1007"/>
-        <w:gridCol w:w="1829"/>
-        <w:gridCol w:w="1829"/>
-        <w:gridCol w:w="5297"/>
+        <w:gridCol w:w="1019"/>
+        <w:gridCol w:w="1852"/>
+        <w:gridCol w:w="1852"/>
+        <w:gridCol w:w="5363"/>
       </w:tblGrid>
       <w:tr>
+        <w:trPr>
+          <w:trHeight w:val="374"/>
+        </w:trPr>
         <w:tc>
           <w:tcPr>
-            <w:tcW w:w="1007" w:type="dxa"/>
+            <w:tcW w:w="1019" w:type="dxa"/>
             <w:tcBorders>
               <w:top w:val="single" w:sz="4" w:space="0" w:color="auto"/>
               <w:left w:val="single" w:sz="4" w:space="0" w:color="auto"/>
@@ -1039,7 +1582,7 @@
         </w:tc>
         <w:tc>
           <w:tcPr>
-            <w:tcW w:w="1829" w:type="dxa"/>
+            <w:tcW w:w="1852" w:type="dxa"/>
             <w:tcBorders>
               <w:top w:val="single" w:sz="4" w:space="0" w:color="auto"/>
               <w:left w:val="single" w:sz="4" w:space="0" w:color="auto"/>
@@ -1069,7 +1612,7 @@
         </w:tc>
         <w:tc>
           <w:tcPr>
-            <w:tcW w:w="1829" w:type="dxa"/>
+            <w:tcW w:w="1852" w:type="dxa"/>
             <w:tcBorders>
               <w:top w:val="single" w:sz="4" w:space="0" w:color="auto"/>
               <w:left w:val="single" w:sz="4" w:space="0" w:color="auto"/>
@@ -1108,7 +1651,7 @@
         </w:tc>
         <w:tc>
           <w:tcPr>
-            <w:tcW w:w="5297" w:type="dxa"/>
+            <w:tcW w:w="5363" w:type="dxa"/>
             <w:tcBorders>
               <w:top w:val="single" w:sz="4" w:space="0" w:color="auto"/>
               <w:left w:val="single" w:sz="4" w:space="0" w:color="auto"/>
@@ -1157,9 +1700,12 @@
         </w:tc>
       </w:tr>
       <w:tr>
+        <w:trPr>
+          <w:trHeight w:val="362"/>
+        </w:trPr>
         <w:tc>
           <w:tcPr>
-            <w:tcW w:w="1007" w:type="dxa"/>
+            <w:tcW w:w="1019" w:type="dxa"/>
             <w:tcBorders>
               <w:top w:val="single" w:sz="4" w:space="0" w:color="auto"/>
               <w:left w:val="single" w:sz="4" w:space="0" w:color="auto"/>
@@ -1172,12 +1718,16 @@
           <w:p>
             <w:pPr>
               <w:spacing w:line="240" w:lineRule="auto"/>
-            </w:pPr>
+              <w:jc w:val="center"/>
+            </w:pPr>
+            <w:r>
+              <w:t>31</w:t>
+            </w:r>
           </w:p>
         </w:tc>
         <w:tc>
           <w:tcPr>
-            <w:tcW w:w="1829" w:type="dxa"/>
+            <w:tcW w:w="1852" w:type="dxa"/>
             <w:tcBorders>
               <w:top w:val="single" w:sz="4" w:space="0" w:color="auto"/>
               <w:left w:val="single" w:sz="4" w:space="0" w:color="auto"/>
@@ -1191,11 +1741,16 @@
             <w:pPr>
               <w:spacing w:line="240" w:lineRule="auto"/>
             </w:pPr>
+            <w:proofErr w:type="spellStart"/>
+            <w:r>
+              <w:t>Transazioni</w:t>
+            </w:r>
+            <w:proofErr w:type="spellEnd"/>
           </w:p>
         </w:tc>
         <w:tc>
           <w:tcPr>
-            <w:tcW w:w="1829" w:type="dxa"/>
+            <w:tcW w:w="1852" w:type="dxa"/>
             <w:tcBorders>
               <w:top w:val="single" w:sz="4" w:space="0" w:color="auto"/>
               <w:left w:val="single" w:sz="4" w:space="0" w:color="auto"/>
@@ -1209,11 +1764,16 @@
             <w:pPr>
               <w:spacing w:line="240" w:lineRule="auto"/>
             </w:pPr>
+            <w:proofErr w:type="spellStart"/>
+            <w:r>
+              <w:t>Offerte</w:t>
+            </w:r>
+            <w:proofErr w:type="spellEnd"/>
           </w:p>
         </w:tc>
         <w:tc>
           <w:tcPr>
-            <w:tcW w:w="5297" w:type="dxa"/>
+            <w:tcW w:w="5363" w:type="dxa"/>
             <w:tcBorders>
               <w:top w:val="single" w:sz="4" w:space="0" w:color="auto"/>
               <w:left w:val="single" w:sz="4" w:space="0" w:color="auto"/>
@@ -1226,7 +1786,34 @@
           <w:p>
             <w:pPr>
               <w:spacing w:line="240" w:lineRule="auto"/>
-            </w:pPr>
+              <w:rPr>
+                <w:lang w:val="it-IT"/>
+              </w:rPr>
+            </w:pPr>
+            <w:r>
+              <w:rPr>
+                <w:lang w:val="it-IT"/>
+              </w:rPr>
+              <w:t xml:space="preserve">Il </w:t>
+            </w:r>
+            <w:r>
+              <w:rPr>
+                <w:lang w:val="it-IT"/>
+              </w:rPr>
+              <w:t>s</w:t>
+            </w:r>
+            <w:r>
+              <w:rPr>
+                <w:lang w:val="it-IT"/>
+              </w:rPr>
+              <w:t>istema “controfferta automatica” ge</w:t>
+            </w:r>
+            <w:r>
+              <w:rPr>
+                <w:lang w:val="it-IT"/>
+              </w:rPr>
+              <w:t>nera offerte</w:t>
+            </w:r>
           </w:p>
         </w:tc>
       </w:tr>
@@ -2026,14 +2613,12 @@
                 <w:b/>
               </w:rPr>
             </w:pPr>
-            <w:proofErr w:type="spellStart"/>
             <w:r>
               <w:rPr>
                 <w:b/>
               </w:rPr>
               <w:t>Attributi</w:t>
             </w:r>
-            <w:proofErr w:type="spellEnd"/>
           </w:p>
         </w:tc>
         <w:tc>
@@ -3253,7 +3838,6 @@
                 <w:color w:val="1A1A1A" w:themeColor="background1" w:themeShade="1A"/>
               </w:rPr>
             </w:pPr>
-            <w:proofErr w:type="spellStart"/>
             <w:r>
               <w:rPr>
                 <w:b/>
@@ -3261,7 +3845,6 @@
               </w:rPr>
               <w:t>Attributi</w:t>
             </w:r>
-            <w:proofErr w:type="spellEnd"/>
             <w:r>
               <w:rPr>
                 <w:rStyle w:val="Rimandonotaapidipagina"/>
@@ -3846,8 +4429,8 @@
       </w:r>
     </w:p>
     <w:sectPr>
-      <w:headerReference w:type="default" r:id="rId9"/>
-      <w:footerReference w:type="default" r:id="rId10"/>
+      <w:headerReference w:type="default" r:id="rId10"/>
+      <w:footerReference w:type="default" r:id="rId11"/>
       <w:type w:val="continuous"/>
       <w:pgSz w:w="11906" w:h="16838"/>
       <w:pgMar w:top="1440" w:right="1080" w:bottom="1440" w:left="1080" w:header="539" w:footer="567" w:gutter="0"/>
@@ -7246,4 +7829,16 @@
   <a:objectDefaults/>
   <a:extraClrSchemeLst/>
 </a:theme>
+</file>
+
+<file path=customXml/item1.xml><?xml version="1.0" encoding="utf-8"?>
+<b:Sources xmlns:b="http://schemas.openxmlformats.org/officeDocument/2006/bibliography" xmlns="http://schemas.openxmlformats.org/officeDocument/2006/bibliography" SelectedStyle="\APASixthEditionOfficeOnline.xsl" StyleName="APA" Version="6"/>
+</file>
+
+<file path=customXml/itemProps1.xml><?xml version="1.0" encoding="utf-8"?>
+<ds:datastoreItem xmlns:ds="http://schemas.openxmlformats.org/officeDocument/2006/customXml" ds:itemID="{39AE396B-176C-405B-A091-365947F0F691}">
+  <ds:schemaRefs>
+    <ds:schemaRef ds:uri="http://schemas.openxmlformats.org/officeDocument/2006/bibliography"/>
+  </ds:schemaRefs>
+</ds:datastoreItem>
 </file>
</xml_diff>

<commit_message>
Aggiornamento diagramma E-R e documentazione
</commit_message>
<xml_diff>
--- a/documentazione.docx
+++ b/documentazione.docx
@@ -1726,7 +1726,16 @@
               </w:rPr>
             </w:pPr>
             <w:r>
-              <w:t>Gli amministratori gestiscono l’inserimento degli oggetti. Ogni oggetto è caratterizzato da un codice alfanumerico univoco, da una descrizione, da uno stato (ad esempio “come nuovo”, “in buone condizioni”, “non funzionante”, ecc.), da un prezzo di base d’asta, e da una descrizione delle dimensioni. Quando viene inserito un nuovo oggetto nel sistema, gli amministratori possono decidere la durata dell’asta, da un minimo di un giorno ad un massimo di sette giorni. Inoltre, a ciascun</w:t>
+              <w:t xml:space="preserve">Gli amministratori gestiscono l’inserimento degli oggetti. Ogni oggetto è caratterizzato da un codice alfanumerico univoco, da una descrizione, da uno stato (ad esempio “come nuovo”, “in buone condizioni”, “non funzionante”, ecc.), da un prezzo di base d’asta, e da una descrizione delle dimensioni. Quando viene inserito un nuovo oggetto nel sistema, gli amministratori possono decidere la durata dell’asta, da un minimo di un giorno ad un massimo </w:t>
+            </w:r>
+            <w:r>
+              <w:rPr>
+                <w:u w:val="single"/>
+              </w:rPr>
+              <w:t>di</w:t>
+            </w:r>
+            <w:r>
+              <w:t xml:space="preserve"> sette giorni. Inoltre, a ciascun</w:t>
             </w:r>
             <w:r>
               <w:t xml:space="preserve"> oggetto </w:t>

</xml_diff>